<commit_message>
Auto commit from batch script
</commit_message>
<xml_diff>
--- a/Нетология/Введение в сетевые технологии/Типы и характеристики физических сетей Ethernet/Типы_и_характеристики_физических_сетей_Ethernet.docx
+++ b/Нетология/Введение в сетевые технологии/Типы и характеристики физических сетей Ethernet/Типы_и_характеристики_физических_сетей_Ethernet.docx
@@ -1,6 +1,6 @@
 
 <file path=word/document.xml><?xml version="1.0" encoding="utf-8"?>
-<w:document xmlns:wpc="http://schemas.microsoft.com/office/word/2010/wordprocessingCanvas" xmlns:cx="http://schemas.microsoft.com/office/drawing/2014/chartex" xmlns:cx1="http://schemas.microsoft.com/office/drawing/2015/9/8/chartex" xmlns:cx2="http://schemas.microsoft.com/office/drawing/2015/10/21/chartex" xmlns:cx3="http://schemas.microsoft.com/office/drawing/2016/5/9/chartex" xmlns:cx4="http://schemas.microsoft.com/office/drawing/2016/5/10/chartex" xmlns:cx5="http://schemas.microsoft.com/office/drawing/2016/5/11/chartex" xmlns:cx6="http://schemas.microsoft.com/office/drawing/2016/5/12/chartex" xmlns:cx7="http://schemas.microsoft.com/office/drawing/2016/5/13/chartex" xmlns:cx8="http://schemas.microsoft.com/office/drawing/2016/5/14/chartex" xmlns:mc="http://schemas.openxmlformats.org/markup-compatibility/2006" xmlns:aink="http://schemas.microsoft.com/office/drawing/2016/ink" xmlns:am3d="http://schemas.microsoft.com/office/drawing/2017/model3d" xmlns:o="urn:schemas-microsoft-com:office:office" xmlns:oel="http://schemas.microsoft.com/office/2019/extlst" xmlns:r="http://schemas.openxmlformats.org/officeDocument/2006/relationships" xmlns:m="http://schemas.openxmlformats.org/officeDocument/2006/math" xmlns:v="urn:schemas-microsoft-com:vml" xmlns:wp14="http://schemas.microsoft.com/office/word/2010/wordprocessingDrawing" xmlns:wp="http://schemas.openxmlformats.org/drawingml/2006/wordprocessingDrawing" xmlns:w10="urn:schemas-microsoft-com:office:word" xmlns:w="http://schemas.openxmlformats.org/wordprocessingml/2006/main" xmlns:w14="http://schemas.microsoft.com/office/word/2010/wordml" xmlns:w15="http://schemas.microsoft.com/office/word/2012/wordml" xmlns:w16cex="http://schemas.microsoft.com/office/word/2018/wordml/cex" xmlns:w16cid="http://schemas.microsoft.com/office/word/2016/wordml/cid" xmlns:w16="http://schemas.microsoft.com/office/word/2018/wordml" xmlns:w16du="http://schemas.microsoft.com/office/word/2023/wordml/word16du" xmlns:w16sdtdh="http://schemas.microsoft.com/office/word/2020/wordml/sdtdatahash" xmlns:w16sdtfl="http://schemas.microsoft.com/office/word/2024/wordml/sdtformatlock" xmlns:w16se="http://schemas.microsoft.com/office/word/2015/wordml/symex" xmlns:wpg="http://schemas.microsoft.com/office/word/2010/wordprocessingGroup" xmlns:wpi="http://schemas.microsoft.com/office/word/2010/wordprocessingInk" xmlns:wne="http://schemas.microsoft.com/office/word/2006/wordml" xmlns:wps="http://schemas.microsoft.com/office/word/2010/wordprocessingShape" mc:Ignorable="w14 w15 w16se w16cid w16 w16cex w16sdtdh w16sdtfl w16du wp14">
+<w:document xmlns:wpc="http://schemas.microsoft.com/office/word/2010/wordprocessingCanvas" xmlns:mc="http://schemas.openxmlformats.org/markup-compatibility/2006" xmlns:o="urn:schemas-microsoft-com:office:office" xmlns:r="http://schemas.openxmlformats.org/officeDocument/2006/relationships" xmlns:m="http://schemas.openxmlformats.org/officeDocument/2006/math" xmlns:v="urn:schemas-microsoft-com:vml" xmlns:wp14="http://schemas.microsoft.com/office/word/2010/wordprocessingDrawing" xmlns:wp="http://schemas.openxmlformats.org/drawingml/2006/wordprocessingDrawing" xmlns:w10="urn:schemas-microsoft-com:office:word" xmlns:w="http://schemas.openxmlformats.org/wordprocessingml/2006/main" xmlns:w14="http://schemas.microsoft.com/office/word/2010/wordml" xmlns:w15="http://schemas.microsoft.com/office/word/2012/wordml" xmlns:wpg="http://schemas.microsoft.com/office/word/2010/wordprocessingGroup" xmlns:wpi="http://schemas.microsoft.com/office/word/2010/wordprocessingInk" xmlns:wne="http://schemas.microsoft.com/office/word/2006/wordml" xmlns:wps="http://schemas.microsoft.com/office/word/2010/wordprocessingShape" mc:Ignorable="w14 w15 wp14">
   <w:body>
     <w:p>
       <w:pPr>
@@ -14,6 +14,7 @@
       <w:r>
         <w:rPr>
           <w:noProof/>
+          <w:lang w:eastAsia="ru-RU" w:bidi="ar-SA"/>
         </w:rPr>
         <w:drawing>
           <wp:anchor distT="0" distB="0" distL="0" distR="0" simplePos="0" relativeHeight="4" behindDoc="1" locked="0" layoutInCell="0" allowOverlap="1" wp14:anchorId="38FEFF5D" wp14:editId="54E614BB">
@@ -102,15 +103,8 @@
         </w:rPr>
         <w:tab/>
       </w:r>
-      <w:r>
-        <w:rPr>
-          <w:b w:val="0"/>
-          <w:color w:val="F3F4F7"/>
-          <w:sz w:val="28"/>
-          <w:szCs w:val="28"/>
-        </w:rPr>
-        <w:t>Спирин Павел</w:t>
-      </w:r>
+      <w:bookmarkStart w:id="0" w:name="_GoBack"/>
+      <w:bookmarkEnd w:id="0"/>
     </w:p>
     <w:p>
       <w:pPr>
@@ -124,10 +118,10 @@
           <w:szCs w:val="28"/>
         </w:rPr>
       </w:pPr>
-      <w:bookmarkStart w:id="0" w:name="_heading=h.30j0zll"/>
-      <w:bookmarkStart w:id="1" w:name="_heading=h.1fob9te"/>
-      <w:bookmarkEnd w:id="0"/>
+      <w:bookmarkStart w:id="1" w:name="_heading=h.30j0zll"/>
+      <w:bookmarkStart w:id="2" w:name="_heading=h.1fob9te"/>
       <w:bookmarkEnd w:id="1"/>
+      <w:bookmarkEnd w:id="2"/>
     </w:p>
     <w:p>
       <w:pPr>
@@ -152,8 +146,8 @@
           <w:szCs w:val="30"/>
         </w:rPr>
       </w:pPr>
-      <w:bookmarkStart w:id="2" w:name="_heading=h.3znysh7"/>
-      <w:bookmarkEnd w:id="2"/>
+      <w:bookmarkStart w:id="3" w:name="_heading=h.3znysh7"/>
+      <w:bookmarkEnd w:id="3"/>
       <w:r>
         <w:rPr>
           <w:color w:val="1D1C1D"/>
@@ -286,8 +280,8 @@
           <w:szCs w:val="28"/>
         </w:rPr>
       </w:pPr>
-      <w:bookmarkStart w:id="3" w:name="_heading=h.2et92p0"/>
-      <w:bookmarkEnd w:id="3"/>
+      <w:bookmarkStart w:id="4" w:name="_heading=h.2et92p0"/>
+      <w:bookmarkEnd w:id="4"/>
       <w:r>
         <w:rPr>
           <w:color w:val="1D1C1D"/>
@@ -479,7 +473,21 @@
         <w:rPr>
           <w:color w:val="B7B7B7"/>
         </w:rPr>
-        <w:t xml:space="preserve"> Многомодовое (</w:t>
+        <w:t xml:space="preserve"> </w:t>
+      </w:r>
+      <w:proofErr w:type="spellStart"/>
+      <w:r>
+        <w:rPr>
+          <w:color w:val="B7B7B7"/>
+        </w:rPr>
+        <w:t>Многомодовое</w:t>
+      </w:r>
+      <w:proofErr w:type="spellEnd"/>
+      <w:r>
+        <w:rPr>
+          <w:color w:val="B7B7B7"/>
+        </w:rPr>
+        <w:t xml:space="preserve"> (</w:t>
       </w:r>
       <w:proofErr w:type="spellStart"/>
       <w:r>
@@ -550,8 +558,8 @@
           <w:szCs w:val="30"/>
         </w:rPr>
       </w:pPr>
-      <w:bookmarkStart w:id="4" w:name="_heading=h.r9vyf8b9rufx"/>
-      <w:bookmarkEnd w:id="4"/>
+      <w:bookmarkStart w:id="5" w:name="_heading=h.r9vyf8b9rufx"/>
+      <w:bookmarkEnd w:id="5"/>
       <w:r>
         <w:rPr>
           <w:color w:val="1D1C1D"/>
@@ -588,7 +596,21 @@
         <w:rPr>
           <w:color w:val="B7B7B7"/>
         </w:rPr>
-        <w:t xml:space="preserve"> портов коммутаторов линк согласуется только в 10Mbit\s. Длина линии немного больше 100 метров.</w:t>
+        <w:t xml:space="preserve"> портов коммутаторов </w:t>
+      </w:r>
+      <w:proofErr w:type="spellStart"/>
+      <w:r>
+        <w:rPr>
+          <w:color w:val="B7B7B7"/>
+        </w:rPr>
+        <w:t>линк</w:t>
+      </w:r>
+      <w:proofErr w:type="spellEnd"/>
+      <w:r>
+        <w:rPr>
+          <w:color w:val="B7B7B7"/>
+        </w:rPr>
+        <w:t xml:space="preserve"> согласуется только в 10Mbit\s. Длина линии немного больше 100 метров.</w:t>
       </w:r>
     </w:p>
     <w:p>
@@ -649,8 +671,8 @@
           <w:szCs w:val="30"/>
         </w:rPr>
       </w:pPr>
-      <w:bookmarkStart w:id="5" w:name="_heading=h.301trzp997u"/>
-      <w:bookmarkEnd w:id="5"/>
+      <w:bookmarkStart w:id="6" w:name="_heading=h.301trzp997u"/>
+      <w:bookmarkEnd w:id="6"/>
       <w:r>
         <w:rPr>
           <w:color w:val="1D1C1D"/>
@@ -956,7 +978,21 @@
         <w:rPr>
           <w:color w:val="B7B7B7"/>
         </w:rPr>
-        <w:t>прозвонить кабель-тестером и убедиться что на физическом уровне не переломлены жилы, либо сами коннекторы.</w:t>
+        <w:t xml:space="preserve">прозвонить кабель-тестером и </w:t>
+      </w:r>
+      <w:proofErr w:type="gramStart"/>
+      <w:r>
+        <w:rPr>
+          <w:color w:val="B7B7B7"/>
+        </w:rPr>
+        <w:t>убедиться</w:t>
+      </w:r>
+      <w:proofErr w:type="gramEnd"/>
+      <w:r>
+        <w:rPr>
+          <w:color w:val="B7B7B7"/>
+        </w:rPr>
+        <w:t xml:space="preserve"> что на физическом уровне не переломлены жилы, либо сами коннекторы.</w:t>
       </w:r>
     </w:p>
     <w:p>
@@ -1124,8 +1160,8 @@
           <w:szCs w:val="30"/>
         </w:rPr>
       </w:pPr>
-      <w:bookmarkStart w:id="6" w:name="_heading=h.kjew0tpup8tk"/>
-      <w:bookmarkEnd w:id="6"/>
+      <w:bookmarkStart w:id="7" w:name="_heading=h.kjew0tpup8tk"/>
+      <w:bookmarkEnd w:id="7"/>
       <w:r>
         <w:rPr>
           <w:color w:val="1D1C1D"/>
@@ -1213,8 +1249,8 @@
           <w:szCs w:val="30"/>
         </w:rPr>
       </w:pPr>
-      <w:bookmarkStart w:id="7" w:name="_heading=h.4r9mdo8fxaj4"/>
-      <w:bookmarkEnd w:id="7"/>
+      <w:bookmarkStart w:id="8" w:name="_heading=h.4r9mdo8fxaj4"/>
+      <w:bookmarkEnd w:id="8"/>
       <w:r>
         <w:rPr>
           <w:color w:val="1D1C1D"/>
@@ -1240,8 +1276,18 @@
           <w:bCs/>
           <w:color w:val="B7B7B7"/>
         </w:rPr>
-        <w:t>Оборудование и вендор, не указан, но ладно попробую..</w:t>
-      </w:r>
+        <w:t xml:space="preserve">Оборудование и вендор, не указан, но ладно </w:t>
+      </w:r>
+      <w:proofErr w:type="gramStart"/>
+      <w:r>
+        <w:rPr>
+          <w:b/>
+          <w:bCs/>
+          <w:color w:val="B7B7B7"/>
+        </w:rPr>
+        <w:t>попробую..</w:t>
+      </w:r>
+      <w:proofErr w:type="gramEnd"/>
     </w:p>
     <w:p>
       <w:pPr>
@@ -1586,7 +1632,7 @@
 </file>
 
 <file path=word/endnotes.xml><?xml version="1.0" encoding="utf-8"?>
-<w:endnotes xmlns:wpc="http://schemas.microsoft.com/office/word/2010/wordprocessingCanvas" xmlns:cx="http://schemas.microsoft.com/office/drawing/2014/chartex" xmlns:cx1="http://schemas.microsoft.com/office/drawing/2015/9/8/chartex" xmlns:cx2="http://schemas.microsoft.com/office/drawing/2015/10/21/chartex" xmlns:cx3="http://schemas.microsoft.com/office/drawing/2016/5/9/chartex" xmlns:cx4="http://schemas.microsoft.com/office/drawing/2016/5/10/chartex" xmlns:cx5="http://schemas.microsoft.com/office/drawing/2016/5/11/chartex" xmlns:cx6="http://schemas.microsoft.com/office/drawing/2016/5/12/chartex" xmlns:cx7="http://schemas.microsoft.com/office/drawing/2016/5/13/chartex" xmlns:cx8="http://schemas.microsoft.com/office/drawing/2016/5/14/chartex" xmlns:mc="http://schemas.openxmlformats.org/markup-compatibility/2006" xmlns:aink="http://schemas.microsoft.com/office/drawing/2016/ink" xmlns:am3d="http://schemas.microsoft.com/office/drawing/2017/model3d" xmlns:o="urn:schemas-microsoft-com:office:office" xmlns:oel="http://schemas.microsoft.com/office/2019/extlst" xmlns:r="http://schemas.openxmlformats.org/officeDocument/2006/relationships" xmlns:m="http://schemas.openxmlformats.org/officeDocument/2006/math" xmlns:v="urn:schemas-microsoft-com:vml" xmlns:wp14="http://schemas.microsoft.com/office/word/2010/wordprocessingDrawing" xmlns:wp="http://schemas.openxmlformats.org/drawingml/2006/wordprocessingDrawing" xmlns:w10="urn:schemas-microsoft-com:office:word" xmlns:w="http://schemas.openxmlformats.org/wordprocessingml/2006/main" xmlns:w14="http://schemas.microsoft.com/office/word/2010/wordml" xmlns:w15="http://schemas.microsoft.com/office/word/2012/wordml" xmlns:w16cex="http://schemas.microsoft.com/office/word/2018/wordml/cex" xmlns:w16cid="http://schemas.microsoft.com/office/word/2016/wordml/cid" xmlns:w16="http://schemas.microsoft.com/office/word/2018/wordml" xmlns:w16du="http://schemas.microsoft.com/office/word/2023/wordml/word16du" xmlns:w16sdtdh="http://schemas.microsoft.com/office/word/2020/wordml/sdtdatahash" xmlns:w16sdtfl="http://schemas.microsoft.com/office/word/2024/wordml/sdtformatlock" xmlns:w16se="http://schemas.microsoft.com/office/word/2015/wordml/symex" xmlns:wpg="http://schemas.microsoft.com/office/word/2010/wordprocessingGroup" xmlns:wpi="http://schemas.microsoft.com/office/word/2010/wordprocessingInk" xmlns:wne="http://schemas.microsoft.com/office/word/2006/wordml" xmlns:wps="http://schemas.microsoft.com/office/word/2010/wordprocessingShape" mc:Ignorable="w14 w15 w16se w16cid w16 w16cex w16sdtdh w16sdtfl w16du wp14">
+<w:endnotes xmlns:wpc="http://schemas.microsoft.com/office/word/2010/wordprocessingCanvas" xmlns:mc="http://schemas.openxmlformats.org/markup-compatibility/2006" xmlns:o="urn:schemas-microsoft-com:office:office" xmlns:r="http://schemas.openxmlformats.org/officeDocument/2006/relationships" xmlns:m="http://schemas.openxmlformats.org/officeDocument/2006/math" xmlns:v="urn:schemas-microsoft-com:vml" xmlns:wp14="http://schemas.microsoft.com/office/word/2010/wordprocessingDrawing" xmlns:wp="http://schemas.openxmlformats.org/drawingml/2006/wordprocessingDrawing" xmlns:w10="urn:schemas-microsoft-com:office:word" xmlns:w="http://schemas.openxmlformats.org/wordprocessingml/2006/main" xmlns:w14="http://schemas.microsoft.com/office/word/2010/wordml" xmlns:w15="http://schemas.microsoft.com/office/word/2012/wordml" xmlns:wpg="http://schemas.microsoft.com/office/word/2010/wordprocessingGroup" xmlns:wpi="http://schemas.microsoft.com/office/word/2010/wordprocessingInk" xmlns:wne="http://schemas.microsoft.com/office/word/2006/wordml" xmlns:wps="http://schemas.microsoft.com/office/word/2010/wordprocessingShape" mc:Ignorable="w14 w15 wp14">
   <w:endnote w:type="separator" w:id="-1">
     <w:p>
       <w:r>
@@ -1605,7 +1651,7 @@
 </file>
 
 <file path=word/footer1.xml><?xml version="1.0" encoding="utf-8"?>
-<w:ftr xmlns:wpc="http://schemas.microsoft.com/office/word/2010/wordprocessingCanvas" xmlns:cx="http://schemas.microsoft.com/office/drawing/2014/chartex" xmlns:cx1="http://schemas.microsoft.com/office/drawing/2015/9/8/chartex" xmlns:cx2="http://schemas.microsoft.com/office/drawing/2015/10/21/chartex" xmlns:cx3="http://schemas.microsoft.com/office/drawing/2016/5/9/chartex" xmlns:cx4="http://schemas.microsoft.com/office/drawing/2016/5/10/chartex" xmlns:cx5="http://schemas.microsoft.com/office/drawing/2016/5/11/chartex" xmlns:cx6="http://schemas.microsoft.com/office/drawing/2016/5/12/chartex" xmlns:cx7="http://schemas.microsoft.com/office/drawing/2016/5/13/chartex" xmlns:cx8="http://schemas.microsoft.com/office/drawing/2016/5/14/chartex" xmlns:mc="http://schemas.openxmlformats.org/markup-compatibility/2006" xmlns:aink="http://schemas.microsoft.com/office/drawing/2016/ink" xmlns:am3d="http://schemas.microsoft.com/office/drawing/2017/model3d" xmlns:o="urn:schemas-microsoft-com:office:office" xmlns:oel="http://schemas.microsoft.com/office/2019/extlst" xmlns:r="http://schemas.openxmlformats.org/officeDocument/2006/relationships" xmlns:m="http://schemas.openxmlformats.org/officeDocument/2006/math" xmlns:v="urn:schemas-microsoft-com:vml" xmlns:wp14="http://schemas.microsoft.com/office/word/2010/wordprocessingDrawing" xmlns:wp="http://schemas.openxmlformats.org/drawingml/2006/wordprocessingDrawing" xmlns:w10="urn:schemas-microsoft-com:office:word" xmlns:w="http://schemas.openxmlformats.org/wordprocessingml/2006/main" xmlns:w14="http://schemas.microsoft.com/office/word/2010/wordml" xmlns:w15="http://schemas.microsoft.com/office/word/2012/wordml" xmlns:w16cex="http://schemas.microsoft.com/office/word/2018/wordml/cex" xmlns:w16cid="http://schemas.microsoft.com/office/word/2016/wordml/cid" xmlns:w16="http://schemas.microsoft.com/office/word/2018/wordml" xmlns:w16du="http://schemas.microsoft.com/office/word/2023/wordml/word16du" xmlns:w16sdtdh="http://schemas.microsoft.com/office/word/2020/wordml/sdtdatahash" xmlns:w16sdtfl="http://schemas.microsoft.com/office/word/2024/wordml/sdtformatlock" xmlns:w16se="http://schemas.microsoft.com/office/word/2015/wordml/symex" xmlns:wpg="http://schemas.microsoft.com/office/word/2010/wordprocessingGroup" xmlns:wpi="http://schemas.microsoft.com/office/word/2010/wordprocessingInk" xmlns:wne="http://schemas.microsoft.com/office/word/2006/wordml" xmlns:wps="http://schemas.microsoft.com/office/word/2010/wordprocessingShape" mc:Ignorable="w14 w15 w16se w16cid w16 w16cex w16sdtdh w16sdtfl w16du wp14">
+<w:ftr xmlns:wpc="http://schemas.microsoft.com/office/word/2010/wordprocessingCanvas" xmlns:mc="http://schemas.openxmlformats.org/markup-compatibility/2006" xmlns:o="urn:schemas-microsoft-com:office:office" xmlns:r="http://schemas.openxmlformats.org/officeDocument/2006/relationships" xmlns:m="http://schemas.openxmlformats.org/officeDocument/2006/math" xmlns:v="urn:schemas-microsoft-com:vml" xmlns:wp14="http://schemas.microsoft.com/office/word/2010/wordprocessingDrawing" xmlns:wp="http://schemas.openxmlformats.org/drawingml/2006/wordprocessingDrawing" xmlns:w10="urn:schemas-microsoft-com:office:word" xmlns:w="http://schemas.openxmlformats.org/wordprocessingml/2006/main" xmlns:w14="http://schemas.microsoft.com/office/word/2010/wordml" xmlns:w15="http://schemas.microsoft.com/office/word/2012/wordml" xmlns:wpg="http://schemas.microsoft.com/office/word/2010/wordprocessingGroup" xmlns:wpi="http://schemas.microsoft.com/office/word/2010/wordprocessingInk" xmlns:wne="http://schemas.microsoft.com/office/word/2006/wordml" xmlns:wps="http://schemas.microsoft.com/office/word/2010/wordprocessingShape" mc:Ignorable="w14 w15 wp14">
   <w:p>
     <w:pPr>
       <w:pStyle w:val="aa"/>
@@ -1615,7 +1661,7 @@
 </file>
 
 <file path=word/footer2.xml><?xml version="1.0" encoding="utf-8"?>
-<w:ftr xmlns:wpc="http://schemas.microsoft.com/office/word/2010/wordprocessingCanvas" xmlns:cx="http://schemas.microsoft.com/office/drawing/2014/chartex" xmlns:cx1="http://schemas.microsoft.com/office/drawing/2015/9/8/chartex" xmlns:cx2="http://schemas.microsoft.com/office/drawing/2015/10/21/chartex" xmlns:cx3="http://schemas.microsoft.com/office/drawing/2016/5/9/chartex" xmlns:cx4="http://schemas.microsoft.com/office/drawing/2016/5/10/chartex" xmlns:cx5="http://schemas.microsoft.com/office/drawing/2016/5/11/chartex" xmlns:cx6="http://schemas.microsoft.com/office/drawing/2016/5/12/chartex" xmlns:cx7="http://schemas.microsoft.com/office/drawing/2016/5/13/chartex" xmlns:cx8="http://schemas.microsoft.com/office/drawing/2016/5/14/chartex" xmlns:mc="http://schemas.openxmlformats.org/markup-compatibility/2006" xmlns:aink="http://schemas.microsoft.com/office/drawing/2016/ink" xmlns:am3d="http://schemas.microsoft.com/office/drawing/2017/model3d" xmlns:o="urn:schemas-microsoft-com:office:office" xmlns:oel="http://schemas.microsoft.com/office/2019/extlst" xmlns:r="http://schemas.openxmlformats.org/officeDocument/2006/relationships" xmlns:m="http://schemas.openxmlformats.org/officeDocument/2006/math" xmlns:v="urn:schemas-microsoft-com:vml" xmlns:wp14="http://schemas.microsoft.com/office/word/2010/wordprocessingDrawing" xmlns:wp="http://schemas.openxmlformats.org/drawingml/2006/wordprocessingDrawing" xmlns:w10="urn:schemas-microsoft-com:office:word" xmlns:w="http://schemas.openxmlformats.org/wordprocessingml/2006/main" xmlns:w14="http://schemas.microsoft.com/office/word/2010/wordml" xmlns:w15="http://schemas.microsoft.com/office/word/2012/wordml" xmlns:w16cex="http://schemas.microsoft.com/office/word/2018/wordml/cex" xmlns:w16cid="http://schemas.microsoft.com/office/word/2016/wordml/cid" xmlns:w16="http://schemas.microsoft.com/office/word/2018/wordml" xmlns:w16du="http://schemas.microsoft.com/office/word/2023/wordml/word16du" xmlns:w16sdtdh="http://schemas.microsoft.com/office/word/2020/wordml/sdtdatahash" xmlns:w16sdtfl="http://schemas.microsoft.com/office/word/2024/wordml/sdtformatlock" xmlns:w16se="http://schemas.microsoft.com/office/word/2015/wordml/symex" xmlns:wpg="http://schemas.microsoft.com/office/word/2010/wordprocessingGroup" xmlns:wpi="http://schemas.microsoft.com/office/word/2010/wordprocessingInk" xmlns:wne="http://schemas.microsoft.com/office/word/2006/wordml" xmlns:wps="http://schemas.microsoft.com/office/word/2010/wordprocessingShape" mc:Ignorable="w14 w15 w16se w16cid w16 w16cex w16sdtdh w16sdtfl w16du wp14">
+<w:ftr xmlns:wpc="http://schemas.microsoft.com/office/word/2010/wordprocessingCanvas" xmlns:mc="http://schemas.openxmlformats.org/markup-compatibility/2006" xmlns:o="urn:schemas-microsoft-com:office:office" xmlns:r="http://schemas.openxmlformats.org/officeDocument/2006/relationships" xmlns:m="http://schemas.openxmlformats.org/officeDocument/2006/math" xmlns:v="urn:schemas-microsoft-com:vml" xmlns:wp14="http://schemas.microsoft.com/office/word/2010/wordprocessingDrawing" xmlns:wp="http://schemas.openxmlformats.org/drawingml/2006/wordprocessingDrawing" xmlns:w10="urn:schemas-microsoft-com:office:word" xmlns:w="http://schemas.openxmlformats.org/wordprocessingml/2006/main" xmlns:w14="http://schemas.microsoft.com/office/word/2010/wordml" xmlns:w15="http://schemas.microsoft.com/office/word/2012/wordml" xmlns:wpg="http://schemas.microsoft.com/office/word/2010/wordprocessingGroup" xmlns:wpi="http://schemas.microsoft.com/office/word/2010/wordprocessingInk" xmlns:wne="http://schemas.microsoft.com/office/word/2006/wordml" xmlns:wps="http://schemas.microsoft.com/office/word/2010/wordprocessingShape" mc:Ignorable="w14 w15 wp14">
   <w:p>
     <w:pPr>
       <w:pStyle w:val="normal1"/>
@@ -1623,6 +1669,7 @@
     <w:r>
       <w:rPr>
         <w:noProof/>
+        <w:lang w:eastAsia="ru-RU" w:bidi="ar-SA"/>
       </w:rPr>
       <w:drawing>
         <wp:anchor distT="0" distB="0" distL="0" distR="0" simplePos="0" relativeHeight="251657216" behindDoc="1" locked="0" layoutInCell="1" allowOverlap="1" wp14:anchorId="57E38EE2" wp14:editId="4FED5129">
@@ -1675,7 +1722,7 @@
 </file>
 
 <file path=word/footer3.xml><?xml version="1.0" encoding="utf-8"?>
-<w:ftr xmlns:wpc="http://schemas.microsoft.com/office/word/2010/wordprocessingCanvas" xmlns:cx="http://schemas.microsoft.com/office/drawing/2014/chartex" xmlns:cx1="http://schemas.microsoft.com/office/drawing/2015/9/8/chartex" xmlns:cx2="http://schemas.microsoft.com/office/drawing/2015/10/21/chartex" xmlns:cx3="http://schemas.microsoft.com/office/drawing/2016/5/9/chartex" xmlns:cx4="http://schemas.microsoft.com/office/drawing/2016/5/10/chartex" xmlns:cx5="http://schemas.microsoft.com/office/drawing/2016/5/11/chartex" xmlns:cx6="http://schemas.microsoft.com/office/drawing/2016/5/12/chartex" xmlns:cx7="http://schemas.microsoft.com/office/drawing/2016/5/13/chartex" xmlns:cx8="http://schemas.microsoft.com/office/drawing/2016/5/14/chartex" xmlns:mc="http://schemas.openxmlformats.org/markup-compatibility/2006" xmlns:aink="http://schemas.microsoft.com/office/drawing/2016/ink" xmlns:am3d="http://schemas.microsoft.com/office/drawing/2017/model3d" xmlns:o="urn:schemas-microsoft-com:office:office" xmlns:oel="http://schemas.microsoft.com/office/2019/extlst" xmlns:r="http://schemas.openxmlformats.org/officeDocument/2006/relationships" xmlns:m="http://schemas.openxmlformats.org/officeDocument/2006/math" xmlns:v="urn:schemas-microsoft-com:vml" xmlns:wp14="http://schemas.microsoft.com/office/word/2010/wordprocessingDrawing" xmlns:wp="http://schemas.openxmlformats.org/drawingml/2006/wordprocessingDrawing" xmlns:w10="urn:schemas-microsoft-com:office:word" xmlns:w="http://schemas.openxmlformats.org/wordprocessingml/2006/main" xmlns:w14="http://schemas.microsoft.com/office/word/2010/wordml" xmlns:w15="http://schemas.microsoft.com/office/word/2012/wordml" xmlns:w16cex="http://schemas.microsoft.com/office/word/2018/wordml/cex" xmlns:w16cid="http://schemas.microsoft.com/office/word/2016/wordml/cid" xmlns:w16="http://schemas.microsoft.com/office/word/2018/wordml" xmlns:w16du="http://schemas.microsoft.com/office/word/2023/wordml/word16du" xmlns:w16sdtdh="http://schemas.microsoft.com/office/word/2020/wordml/sdtdatahash" xmlns:w16sdtfl="http://schemas.microsoft.com/office/word/2024/wordml/sdtformatlock" xmlns:w16se="http://schemas.microsoft.com/office/word/2015/wordml/symex" xmlns:wpg="http://schemas.microsoft.com/office/word/2010/wordprocessingGroup" xmlns:wpi="http://schemas.microsoft.com/office/word/2010/wordprocessingInk" xmlns:wne="http://schemas.microsoft.com/office/word/2006/wordml" xmlns:wps="http://schemas.microsoft.com/office/word/2010/wordprocessingShape" mc:Ignorable="w14 w15 w16se w16cid w16 w16cex w16sdtdh w16sdtfl w16du wp14">
+<w:ftr xmlns:wpc="http://schemas.microsoft.com/office/word/2010/wordprocessingCanvas" xmlns:mc="http://schemas.openxmlformats.org/markup-compatibility/2006" xmlns:o="urn:schemas-microsoft-com:office:office" xmlns:r="http://schemas.openxmlformats.org/officeDocument/2006/relationships" xmlns:m="http://schemas.openxmlformats.org/officeDocument/2006/math" xmlns:v="urn:schemas-microsoft-com:vml" xmlns:wp14="http://schemas.microsoft.com/office/word/2010/wordprocessingDrawing" xmlns:wp="http://schemas.openxmlformats.org/drawingml/2006/wordprocessingDrawing" xmlns:w10="urn:schemas-microsoft-com:office:word" xmlns:w="http://schemas.openxmlformats.org/wordprocessingml/2006/main" xmlns:w14="http://schemas.microsoft.com/office/word/2010/wordml" xmlns:w15="http://schemas.microsoft.com/office/word/2012/wordml" xmlns:wpg="http://schemas.microsoft.com/office/word/2010/wordprocessingGroup" xmlns:wpi="http://schemas.microsoft.com/office/word/2010/wordprocessingInk" xmlns:wne="http://schemas.microsoft.com/office/word/2006/wordml" xmlns:wps="http://schemas.microsoft.com/office/word/2010/wordprocessingShape" mc:Ignorable="w14 w15 wp14">
   <w:p>
     <w:pPr>
       <w:pStyle w:val="normal1"/>
@@ -1683,6 +1730,7 @@
     <w:r>
       <w:rPr>
         <w:noProof/>
+        <w:lang w:eastAsia="ru-RU" w:bidi="ar-SA"/>
       </w:rPr>
       <w:drawing>
         <wp:anchor distT="0" distB="0" distL="0" distR="0" simplePos="0" relativeHeight="251658240" behindDoc="1" locked="0" layoutInCell="1" allowOverlap="1" wp14:anchorId="5E4F82A9" wp14:editId="2B547566">
@@ -1735,7 +1783,7 @@
 </file>
 
 <file path=word/footnotes.xml><?xml version="1.0" encoding="utf-8"?>
-<w:footnotes xmlns:wpc="http://schemas.microsoft.com/office/word/2010/wordprocessingCanvas" xmlns:cx="http://schemas.microsoft.com/office/drawing/2014/chartex" xmlns:cx1="http://schemas.microsoft.com/office/drawing/2015/9/8/chartex" xmlns:cx2="http://schemas.microsoft.com/office/drawing/2015/10/21/chartex" xmlns:cx3="http://schemas.microsoft.com/office/drawing/2016/5/9/chartex" xmlns:cx4="http://schemas.microsoft.com/office/drawing/2016/5/10/chartex" xmlns:cx5="http://schemas.microsoft.com/office/drawing/2016/5/11/chartex" xmlns:cx6="http://schemas.microsoft.com/office/drawing/2016/5/12/chartex" xmlns:cx7="http://schemas.microsoft.com/office/drawing/2016/5/13/chartex" xmlns:cx8="http://schemas.microsoft.com/office/drawing/2016/5/14/chartex" xmlns:mc="http://schemas.openxmlformats.org/markup-compatibility/2006" xmlns:aink="http://schemas.microsoft.com/office/drawing/2016/ink" xmlns:am3d="http://schemas.microsoft.com/office/drawing/2017/model3d" xmlns:o="urn:schemas-microsoft-com:office:office" xmlns:oel="http://schemas.microsoft.com/office/2019/extlst" xmlns:r="http://schemas.openxmlformats.org/officeDocument/2006/relationships" xmlns:m="http://schemas.openxmlformats.org/officeDocument/2006/math" xmlns:v="urn:schemas-microsoft-com:vml" xmlns:wp14="http://schemas.microsoft.com/office/word/2010/wordprocessingDrawing" xmlns:wp="http://schemas.openxmlformats.org/drawingml/2006/wordprocessingDrawing" xmlns:w10="urn:schemas-microsoft-com:office:word" xmlns:w="http://schemas.openxmlformats.org/wordprocessingml/2006/main" xmlns:w14="http://schemas.microsoft.com/office/word/2010/wordml" xmlns:w15="http://schemas.microsoft.com/office/word/2012/wordml" xmlns:w16cex="http://schemas.microsoft.com/office/word/2018/wordml/cex" xmlns:w16cid="http://schemas.microsoft.com/office/word/2016/wordml/cid" xmlns:w16="http://schemas.microsoft.com/office/word/2018/wordml" xmlns:w16du="http://schemas.microsoft.com/office/word/2023/wordml/word16du" xmlns:w16sdtdh="http://schemas.microsoft.com/office/word/2020/wordml/sdtdatahash" xmlns:w16sdtfl="http://schemas.microsoft.com/office/word/2024/wordml/sdtformatlock" xmlns:w16se="http://schemas.microsoft.com/office/word/2015/wordml/symex" xmlns:wpg="http://schemas.microsoft.com/office/word/2010/wordprocessingGroup" xmlns:wpi="http://schemas.microsoft.com/office/word/2010/wordprocessingInk" xmlns:wne="http://schemas.microsoft.com/office/word/2006/wordml" xmlns:wps="http://schemas.microsoft.com/office/word/2010/wordprocessingShape" mc:Ignorable="w14 w15 w16se w16cid w16 w16cex w16sdtdh w16sdtfl w16du wp14">
+<w:footnotes xmlns:wpc="http://schemas.microsoft.com/office/word/2010/wordprocessingCanvas" xmlns:mc="http://schemas.openxmlformats.org/markup-compatibility/2006" xmlns:o="urn:schemas-microsoft-com:office:office" xmlns:r="http://schemas.openxmlformats.org/officeDocument/2006/relationships" xmlns:m="http://schemas.openxmlformats.org/officeDocument/2006/math" xmlns:v="urn:schemas-microsoft-com:vml" xmlns:wp14="http://schemas.microsoft.com/office/word/2010/wordprocessingDrawing" xmlns:wp="http://schemas.openxmlformats.org/drawingml/2006/wordprocessingDrawing" xmlns:w10="urn:schemas-microsoft-com:office:word" xmlns:w="http://schemas.openxmlformats.org/wordprocessingml/2006/main" xmlns:w14="http://schemas.microsoft.com/office/word/2010/wordml" xmlns:w15="http://schemas.microsoft.com/office/word/2012/wordml" xmlns:wpg="http://schemas.microsoft.com/office/word/2010/wordprocessingGroup" xmlns:wpi="http://schemas.microsoft.com/office/word/2010/wordprocessingInk" xmlns:wne="http://schemas.microsoft.com/office/word/2006/wordml" xmlns:wps="http://schemas.microsoft.com/office/word/2010/wordprocessingShape" mc:Ignorable="w14 w15 wp14">
   <w:footnote w:type="separator" w:id="-1">
     <w:p>
       <w:r>
@@ -1754,8 +1802,8 @@
 </file>
 
 <file path=word/numbering.xml><?xml version="1.0" encoding="utf-8"?>
-<w:numbering xmlns:wpc="http://schemas.microsoft.com/office/word/2010/wordprocessingCanvas" xmlns:cx="http://schemas.microsoft.com/office/drawing/2014/chartex" xmlns:cx1="http://schemas.microsoft.com/office/drawing/2015/9/8/chartex" xmlns:cx2="http://schemas.microsoft.com/office/drawing/2015/10/21/chartex" xmlns:cx3="http://schemas.microsoft.com/office/drawing/2016/5/9/chartex" xmlns:cx4="http://schemas.microsoft.com/office/drawing/2016/5/10/chartex" xmlns:cx5="http://schemas.microsoft.com/office/drawing/2016/5/11/chartex" xmlns:cx6="http://schemas.microsoft.com/office/drawing/2016/5/12/chartex" xmlns:cx7="http://schemas.microsoft.com/office/drawing/2016/5/13/chartex" xmlns:cx8="http://schemas.microsoft.com/office/drawing/2016/5/14/chartex" xmlns:mc="http://schemas.openxmlformats.org/markup-compatibility/2006" xmlns:aink="http://schemas.microsoft.com/office/drawing/2016/ink" xmlns:am3d="http://schemas.microsoft.com/office/drawing/2017/model3d" xmlns:o="urn:schemas-microsoft-com:office:office" xmlns:oel="http://schemas.microsoft.com/office/2019/extlst" xmlns:r="http://schemas.openxmlformats.org/officeDocument/2006/relationships" xmlns:m="http://schemas.openxmlformats.org/officeDocument/2006/math" xmlns:v="urn:schemas-microsoft-com:vml" xmlns:wp14="http://schemas.microsoft.com/office/word/2010/wordprocessingDrawing" xmlns:wp="http://schemas.openxmlformats.org/drawingml/2006/wordprocessingDrawing" xmlns:w10="urn:schemas-microsoft-com:office:word" xmlns:w="http://schemas.openxmlformats.org/wordprocessingml/2006/main" xmlns:w14="http://schemas.microsoft.com/office/word/2010/wordml" xmlns:w15="http://schemas.microsoft.com/office/word/2012/wordml" xmlns:w16cex="http://schemas.microsoft.com/office/word/2018/wordml/cex" xmlns:w16cid="http://schemas.microsoft.com/office/word/2016/wordml/cid" xmlns:w16="http://schemas.microsoft.com/office/word/2018/wordml" xmlns:w16du="http://schemas.microsoft.com/office/word/2023/wordml/word16du" xmlns:w16sdtdh="http://schemas.microsoft.com/office/word/2020/wordml/sdtdatahash" xmlns:w16sdtfl="http://schemas.microsoft.com/office/word/2024/wordml/sdtformatlock" xmlns:w16se="http://schemas.microsoft.com/office/word/2015/wordml/symex" xmlns:wpg="http://schemas.microsoft.com/office/word/2010/wordprocessingGroup" xmlns:wpi="http://schemas.microsoft.com/office/word/2010/wordprocessingInk" xmlns:wne="http://schemas.microsoft.com/office/word/2006/wordml" xmlns:wps="http://schemas.microsoft.com/office/word/2010/wordprocessingShape" mc:Ignorable="w14 w15 w16se w16cid w16 w16cex w16sdtdh w16sdtfl w16du wp14">
-  <w:abstractNum w:abstractNumId="0" w15:restartNumberingAfterBreak="0">
+<w:numbering xmlns:wpc="http://schemas.microsoft.com/office/word/2010/wordprocessingCanvas" xmlns:mc="http://schemas.openxmlformats.org/markup-compatibility/2006" xmlns:o="urn:schemas-microsoft-com:office:office" xmlns:r="http://schemas.openxmlformats.org/officeDocument/2006/relationships" xmlns:m="http://schemas.openxmlformats.org/officeDocument/2006/math" xmlns:v="urn:schemas-microsoft-com:vml" xmlns:wp14="http://schemas.microsoft.com/office/word/2010/wordprocessingDrawing" xmlns:wp="http://schemas.openxmlformats.org/drawingml/2006/wordprocessingDrawing" xmlns:w10="urn:schemas-microsoft-com:office:word" xmlns:w="http://schemas.openxmlformats.org/wordprocessingml/2006/main" xmlns:w14="http://schemas.microsoft.com/office/word/2010/wordml" xmlns:w15="http://schemas.microsoft.com/office/word/2012/wordml" xmlns:wpg="http://schemas.microsoft.com/office/word/2010/wordprocessingGroup" xmlns:wpi="http://schemas.microsoft.com/office/word/2010/wordprocessingInk" xmlns:wne="http://schemas.microsoft.com/office/word/2006/wordml" xmlns:wps="http://schemas.microsoft.com/office/word/2010/wordprocessingShape" mc:Ignorable="w14 w15 wp14">
+  <w:abstractNum w:abstractNumId="0">
     <w:nsid w:val="2AA40123"/>
     <w:multiLevelType w:val="multilevel"/>
     <w:tmpl w:val="6F162378"/>
@@ -1898,7 +1946,7 @@
       </w:rPr>
     </w:lvl>
   </w:abstractNum>
-  <w:abstractNum w:abstractNumId="1" w15:restartNumberingAfterBreak="0">
+  <w:abstractNum w:abstractNumId="1">
     <w:nsid w:val="3BF85F37"/>
     <w:multiLevelType w:val="multilevel"/>
     <w:tmpl w:val="F3D0318A"/>
@@ -2047,7 +2095,7 @@
       </w:rPr>
     </w:lvl>
   </w:abstractNum>
-  <w:abstractNum w:abstractNumId="2" w15:restartNumberingAfterBreak="0">
+  <w:abstractNum w:abstractNumId="2">
     <w:nsid w:val="46532893"/>
     <w:multiLevelType w:val="hybridMultilevel"/>
     <w:tmpl w:val="7BDE7E2C"/>
@@ -2137,7 +2185,7 @@
       </w:pPr>
     </w:lvl>
   </w:abstractNum>
-  <w:abstractNum w:abstractNumId="3" w15:restartNumberingAfterBreak="0">
+  <w:abstractNum w:abstractNumId="3">
     <w:nsid w:val="4A306331"/>
     <w:multiLevelType w:val="multilevel"/>
     <w:tmpl w:val="59DA63A8"/>
@@ -2259,7 +2307,7 @@
       </w:pPr>
     </w:lvl>
   </w:abstractNum>
-  <w:abstractNum w:abstractNumId="4" w15:restartNumberingAfterBreak="0">
+  <w:abstractNum w:abstractNumId="4">
     <w:nsid w:val="5CCA7D19"/>
     <w:multiLevelType w:val="multilevel"/>
     <w:tmpl w:val="D6A4EFA0"/>
@@ -2376,7 +2424,7 @@
       </w:pPr>
     </w:lvl>
   </w:abstractNum>
-  <w:abstractNum w:abstractNumId="5" w15:restartNumberingAfterBreak="0">
+  <w:abstractNum w:abstractNumId="5">
     <w:nsid w:val="677B205C"/>
     <w:multiLevelType w:val="multilevel"/>
     <w:tmpl w:val="2EB6733C"/>
@@ -2525,7 +2573,7 @@
       </w:rPr>
     </w:lvl>
   </w:abstractNum>
-  <w:abstractNum w:abstractNumId="6" w15:restartNumberingAfterBreak="0">
+  <w:abstractNum w:abstractNumId="6">
     <w:nsid w:val="7ACE0F05"/>
     <w:multiLevelType w:val="multilevel"/>
     <w:tmpl w:val="AD66CC02"/>
@@ -2638,32 +2686,32 @@
       </w:pPr>
     </w:lvl>
   </w:abstractNum>
-  <w:num w:numId="1" w16cid:durableId="51123787">
+  <w:num w:numId="1">
     <w:abstractNumId w:val="0"/>
   </w:num>
-  <w:num w:numId="2" w16cid:durableId="27068311">
+  <w:num w:numId="2">
     <w:abstractNumId w:val="3"/>
   </w:num>
-  <w:num w:numId="3" w16cid:durableId="802701512">
+  <w:num w:numId="3">
     <w:abstractNumId w:val="5"/>
   </w:num>
-  <w:num w:numId="4" w16cid:durableId="9383695">
+  <w:num w:numId="4">
     <w:abstractNumId w:val="6"/>
   </w:num>
-  <w:num w:numId="5" w16cid:durableId="1224147371">
+  <w:num w:numId="5">
     <w:abstractNumId w:val="4"/>
   </w:num>
-  <w:num w:numId="6" w16cid:durableId="1886716583">
+  <w:num w:numId="6">
     <w:abstractNumId w:val="1"/>
   </w:num>
-  <w:num w:numId="7" w16cid:durableId="326172713">
+  <w:num w:numId="7">
     <w:abstractNumId w:val="2"/>
   </w:num>
 </w:numbering>
 </file>
 
 <file path=word/styles.xml><?xml version="1.0" encoding="utf-8"?>
-<w:styles xmlns:mc="http://schemas.openxmlformats.org/markup-compatibility/2006" xmlns:r="http://schemas.openxmlformats.org/officeDocument/2006/relationships" xmlns:w="http://schemas.openxmlformats.org/wordprocessingml/2006/main" xmlns:w14="http://schemas.microsoft.com/office/word/2010/wordml" xmlns:w15="http://schemas.microsoft.com/office/word/2012/wordml" xmlns:w16cex="http://schemas.microsoft.com/office/word/2018/wordml/cex" xmlns:w16cid="http://schemas.microsoft.com/office/word/2016/wordml/cid" xmlns:w16="http://schemas.microsoft.com/office/word/2018/wordml" xmlns:w16du="http://schemas.microsoft.com/office/word/2023/wordml/word16du" xmlns:w16sdtdh="http://schemas.microsoft.com/office/word/2020/wordml/sdtdatahash" xmlns:w16sdtfl="http://schemas.microsoft.com/office/word/2024/wordml/sdtformatlock" xmlns:w16se="http://schemas.microsoft.com/office/word/2015/wordml/symex" mc:Ignorable="w14 w15 w16se w16cid w16 w16cex w16sdtdh w16sdtfl w16du">
+<w:styles xmlns:mc="http://schemas.openxmlformats.org/markup-compatibility/2006" xmlns:r="http://schemas.openxmlformats.org/officeDocument/2006/relationships" xmlns:w="http://schemas.openxmlformats.org/wordprocessingml/2006/main" xmlns:w14="http://schemas.microsoft.com/office/word/2010/wordml" xmlns:w15="http://schemas.microsoft.com/office/word/2012/wordml" mc:Ignorable="w14 w15">
   <w:docDefaults>
     <w:rPrDefault>
       <w:rPr>
@@ -2680,7 +2728,7 @@
       </w:pPr>
     </w:pPrDefault>
   </w:docDefaults>
-  <w:latentStyles w:defLockedState="0" w:defUIPriority="99" w:defSemiHidden="0" w:defUnhideWhenUsed="0" w:defQFormat="0" w:count="376">
+  <w:latentStyles w:defLockedState="0" w:defUIPriority="99" w:defSemiHidden="0" w:defUnhideWhenUsed="0" w:defQFormat="0" w:count="371">
     <w:lsdException w:name="Normal" w:uiPriority="0" w:qFormat="1"/>
     <w:lsdException w:name="heading 1" w:uiPriority="9" w:qFormat="1"/>
     <w:lsdException w:name="heading 2" w:semiHidden="1" w:uiPriority="9" w:unhideWhenUsed="1" w:qFormat="1"/>
@@ -3052,11 +3100,6 @@
     <w:lsdException w:name="List Table 5 Dark Accent 6" w:uiPriority="50"/>
     <w:lsdException w:name="List Table 6 Colorful Accent 6" w:uiPriority="51"/>
     <w:lsdException w:name="List Table 7 Colorful Accent 6" w:uiPriority="52"/>
-    <w:lsdException w:name="Mention" w:semiHidden="1" w:unhideWhenUsed="1"/>
-    <w:lsdException w:name="Smart Hyperlink" w:semiHidden="1" w:unhideWhenUsed="1"/>
-    <w:lsdException w:name="Hashtag" w:semiHidden="1" w:unhideWhenUsed="1"/>
-    <w:lsdException w:name="Unresolved Mention" w:semiHidden="1" w:unhideWhenUsed="1"/>
-    <w:lsdException w:name="Smart Link" w:semiHidden="1" w:unhideWhenUsed="1"/>
   </w:latentStyles>
   <w:style w:type="paragraph" w:default="1" w:styleId="a">
     <w:name w:val="Normal"/>

</xml_diff>